<commit_message>
Fixed bad link in term project review form, added to resourdces links
</commit_message>
<xml_diff>
--- a/Labs/TermProject/CodeReviewForm-TermProject.docx
+++ b/Labs/TermProject/CodeReviewForm-TermProject.docx
@@ -1481,24 +1481,20 @@
                 <w:iCs/>
               </w:rPr>
             </w:pPr>
-            <w:hyperlink r:id="rId7" w:history="1">
-              <w:r>
-                <w:rPr>
-                  <w:rStyle w:val="Hyperlink"/>
-                  <w:b/>
-                  <w:iCs/>
-                </w:rPr>
-                <w:t>Programming S</w:t>
-              </w:r>
-              <w:r>
-                <w:rPr>
-                  <w:rStyle w:val="Hyperlink"/>
-                  <w:b/>
-                  <w:iCs/>
-                </w:rPr>
-                <w:t>tyle</w:t>
-              </w:r>
-            </w:hyperlink>
+            <w:r>
+              <w:rPr>
+                <w:b/>
+                <w:iCs/>
+              </w:rPr>
+              <w:t>Programming S</w:t>
+            </w:r>
+            <w:r>
+              <w:rPr>
+                <w:b/>
+                <w:iCs/>
+              </w:rPr>
+              <w:t>tyle</w:t>
+            </w:r>
             <w:r>
               <w:rPr>
                 <w:b/>
@@ -1513,16 +1509,13 @@
               </w:rPr>
               <w:t xml:space="preserve">and </w:t>
             </w:r>
-            <w:hyperlink r:id="rId8" w:history="1">
-              <w:r>
-                <w:rPr>
-                  <w:rStyle w:val="Hyperlink"/>
-                  <w:b/>
-                  <w:iCs/>
-                </w:rPr>
-                <w:t>Best Practices</w:t>
-              </w:r>
-            </w:hyperlink>
+            <w:r>
+              <w:rPr>
+                <w:b/>
+                <w:iCs/>
+              </w:rPr>
+              <w:t>Best Practices</w:t>
+            </w:r>
           </w:p>
         </w:tc>
         <w:tc>
@@ -2247,12 +2240,36 @@
             <w:r>
               <w:t xml:space="preserve">Have all other </w:t>
             </w:r>
-            <w:hyperlink r:id="rId9" w:history="1">
+            <w:hyperlink r:id="rId7" w:history="1">
               <w:r>
                 <w:rPr>
                   <w:rStyle w:val="Hyperlink"/>
                 </w:rPr>
-                <w:t>coding best practi</w:t>
+                <w:t>coding bes</w:t>
+              </w:r>
+              <w:r>
+                <w:rPr>
+                  <w:rStyle w:val="Hyperlink"/>
+                </w:rPr>
+                <w:t>t</w:t>
+              </w:r>
+              <w:r>
+                <w:rPr>
+                  <w:rStyle w:val="Hyperlink"/>
+                </w:rPr>
+                <w:t xml:space="preserve"> </w:t>
+              </w:r>
+              <w:r>
+                <w:rPr>
+                  <w:rStyle w:val="Hyperlink"/>
+                </w:rPr>
+                <w:t>p</w:t>
+              </w:r>
+              <w:r>
+                <w:rPr>
+                  <w:rStyle w:val="Hyperlink"/>
+                </w:rPr>
+                <w:t>ra</w:t>
               </w:r>
               <w:r>
                 <w:rPr>
@@ -2264,7 +2281,7 @@
                 <w:rPr>
                   <w:rStyle w:val="Hyperlink"/>
                 </w:rPr>
-                <w:t>es</w:t>
+                <w:t>tices</w:t>
               </w:r>
             </w:hyperlink>
             <w:r>
@@ -2326,8 +2343,8 @@
       </w:r>
     </w:p>
     <w:sectPr>
-      <w:headerReference w:type="default" r:id="rId10"/>
-      <w:footerReference w:type="default" r:id="rId11"/>
+      <w:headerReference w:type="default" r:id="rId8"/>
+      <w:footerReference w:type="default" r:id="rId9"/>
       <w:pgSz w:w="12240" w:h="15840"/>
       <w:pgMar w:top="1440" w:right="1440" w:bottom="1440" w:left="1440" w:header="720" w:footer="720" w:gutter="0"/>
       <w:cols w:space="720"/>
@@ -3850,6 +3867,16 @@
       <w:contextualSpacing/>
     </w:pPr>
   </w:style>
+  <w:style w:type="character" w:styleId="FollowedHyperlink">
+    <w:name w:val="FollowedHyperlink"/>
+    <w:basedOn w:val="DefaultParagraphFont"/>
+    <w:uiPriority w:val="99"/>
+    <w:rsid w:val="00D93AD2"/>
+    <w:rPr>
+      <w:color w:val="800080" w:themeColor="followedHyperlink"/>
+      <w:u w:val="single"/>
+    </w:rPr>
+  </w:style>
 </w:styles>
 </file>
 

</xml_diff>

<commit_message>
Added to the code review form
</commit_message>
<xml_diff>
--- a/Labs/TermProject/CodeReviewForm-TermProject.docx
+++ b/Labs/TermProject/CodeReviewForm-TermProject.docx
@@ -396,18 +396,15 @@
               <w:spacing w:after="0" w:line="240" w:lineRule="auto"/>
             </w:pPr>
             <w:r>
-              <w:t xml:space="preserve">Is the developer’s name in a comment at the top of </w:t>
+              <w:t xml:space="preserve">Is </w:t>
             </w:r>
             <w:proofErr w:type="gramStart"/>
             <w:r>
-              <w:t xml:space="preserve">each </w:t>
-            </w:r>
-            <w:r>
-              <w:t xml:space="preserve"> file</w:t>
+              <w:t>all of</w:t>
             </w:r>
             <w:proofErr w:type="gramEnd"/>
             <w:r>
-              <w:t>?</w:t>
+              <w:t xml:space="preserve"> the code in a GitHub repository?</w:t>
             </w:r>
           </w:p>
         </w:tc>
@@ -468,17 +465,16 @@
               <w:spacing w:after="0" w:line="240" w:lineRule="auto"/>
             </w:pPr>
             <w:r>
-              <w:t xml:space="preserve">Does </w:t>
-            </w:r>
-            <w:r>
-              <w:t>the web app</w:t>
-            </w:r>
-            <w:r>
-              <w:t xml:space="preserve"> </w:t>
-            </w:r>
-            <w:r>
-              <w:t>load in the browser without errors (as shown in the console)</w:t>
-            </w:r>
+              <w:t xml:space="preserve">Is the developer’s name in a comment at the top of </w:t>
+            </w:r>
+            <w:proofErr w:type="gramStart"/>
+            <w:r>
+              <w:t xml:space="preserve">each </w:t>
+            </w:r>
+            <w:r>
+              <w:t xml:space="preserve"> file</w:t>
+            </w:r>
+            <w:proofErr w:type="gramEnd"/>
             <w:r>
               <w:t>?</w:t>
             </w:r>
@@ -542,6 +538,80 @@
             </w:pPr>
             <w:r>
               <w:t>Was Bootstrap or another CSS framework (not just CSS) used?</w:t>
+            </w:r>
+          </w:p>
+        </w:tc>
+        <w:tc>
+          <w:tcPr>
+            <w:tcW w:w="720" w:type="dxa"/>
+            <w:tcBorders>
+              <w:top w:val="single" w:sz="4" w:space="0" w:color="000000"/>
+              <w:left w:val="single" w:sz="4" w:space="0" w:color="000000"/>
+              <w:bottom w:val="single" w:sz="4" w:space="0" w:color="000000"/>
+              <w:right w:val="single" w:sz="4" w:space="0" w:color="000000"/>
+            </w:tcBorders>
+          </w:tcPr>
+          <w:p>
+            <w:pPr>
+              <w:widowControl w:val="0"/>
+              <w:autoSpaceDE w:val="0"/>
+              <w:snapToGrid w:val="0"/>
+              <w:spacing w:after="0" w:line="240" w:lineRule="auto"/>
+            </w:pPr>
+          </w:p>
+        </w:tc>
+        <w:tc>
+          <w:tcPr>
+            <w:tcW w:w="810" w:type="dxa"/>
+            <w:tcBorders>
+              <w:top w:val="single" w:sz="4" w:space="0" w:color="000000"/>
+              <w:left w:val="single" w:sz="4" w:space="0" w:color="000000"/>
+              <w:bottom w:val="single" w:sz="4" w:space="0" w:color="000000"/>
+              <w:right w:val="single" w:sz="4" w:space="0" w:color="000000"/>
+            </w:tcBorders>
+          </w:tcPr>
+          <w:p>
+            <w:pPr>
+              <w:widowControl w:val="0"/>
+              <w:autoSpaceDE w:val="0"/>
+              <w:snapToGrid w:val="0"/>
+              <w:spacing w:after="0" w:line="240" w:lineRule="auto"/>
+            </w:pPr>
+          </w:p>
+        </w:tc>
+      </w:tr>
+      <w:tr>
+        <w:tc>
+          <w:tcPr>
+            <w:tcW w:w="8190" w:type="dxa"/>
+            <w:tcBorders>
+              <w:top w:val="single" w:sz="4" w:space="0" w:color="000000"/>
+              <w:left w:val="single" w:sz="4" w:space="0" w:color="000000"/>
+              <w:bottom w:val="single" w:sz="4" w:space="0" w:color="000000"/>
+            </w:tcBorders>
+          </w:tcPr>
+          <w:p>
+            <w:pPr>
+              <w:pStyle w:val="ListParagraph"/>
+              <w:widowControl w:val="0"/>
+              <w:numPr>
+                <w:ilvl w:val="0"/>
+                <w:numId w:val="10"/>
+              </w:numPr>
+              <w:autoSpaceDE w:val="0"/>
+              <w:snapToGrid w:val="0"/>
+              <w:spacing w:after="0" w:line="240" w:lineRule="auto"/>
+            </w:pPr>
+            <w:r>
+              <w:t xml:space="preserve">Is Bootstrap (or </w:t>
+            </w:r>
+            <w:proofErr w:type="gramStart"/>
+            <w:r>
+              <w:t>other</w:t>
+            </w:r>
+            <w:proofErr w:type="gramEnd"/>
+            <w:r>
+              <w:t xml:space="preserve"> framework) added as a package and bundled by webpack?</w:t>
             </w:r>
           </w:p>
         </w:tc>
@@ -668,6 +738,532 @@
               <w:spacing w:after="0" w:line="240" w:lineRule="auto"/>
             </w:pPr>
             <w:r>
+              <w:t xml:space="preserve">Were </w:t>
+            </w:r>
+            <w:proofErr w:type="spellStart"/>
+            <w:r>
+              <w:t>npm</w:t>
+            </w:r>
+            <w:proofErr w:type="spellEnd"/>
+            <w:r>
+              <w:t xml:space="preserve"> and webpack used to manage packages and bundle the web app?</w:t>
+            </w:r>
+          </w:p>
+        </w:tc>
+        <w:tc>
+          <w:tcPr>
+            <w:tcW w:w="720" w:type="dxa"/>
+            <w:tcBorders>
+              <w:top w:val="single" w:sz="4" w:space="0" w:color="000000"/>
+              <w:left w:val="single" w:sz="4" w:space="0" w:color="000000"/>
+              <w:bottom w:val="single" w:sz="4" w:space="0" w:color="000000"/>
+              <w:right w:val="single" w:sz="4" w:space="0" w:color="000000"/>
+            </w:tcBorders>
+          </w:tcPr>
+          <w:p>
+            <w:pPr>
+              <w:widowControl w:val="0"/>
+              <w:autoSpaceDE w:val="0"/>
+              <w:snapToGrid w:val="0"/>
+              <w:spacing w:after="0" w:line="240" w:lineRule="auto"/>
+            </w:pPr>
+          </w:p>
+        </w:tc>
+        <w:tc>
+          <w:tcPr>
+            <w:tcW w:w="810" w:type="dxa"/>
+            <w:tcBorders>
+              <w:top w:val="single" w:sz="4" w:space="0" w:color="000000"/>
+              <w:left w:val="single" w:sz="4" w:space="0" w:color="000000"/>
+              <w:bottom w:val="single" w:sz="4" w:space="0" w:color="000000"/>
+              <w:right w:val="single" w:sz="4" w:space="0" w:color="000000"/>
+            </w:tcBorders>
+          </w:tcPr>
+          <w:p>
+            <w:pPr>
+              <w:widowControl w:val="0"/>
+              <w:autoSpaceDE w:val="0"/>
+              <w:snapToGrid w:val="0"/>
+              <w:spacing w:after="0" w:line="240" w:lineRule="auto"/>
+            </w:pPr>
+          </w:p>
+        </w:tc>
+      </w:tr>
+      <w:tr>
+        <w:tc>
+          <w:tcPr>
+            <w:tcW w:w="8190" w:type="dxa"/>
+            <w:tcBorders>
+              <w:top w:val="single" w:sz="4" w:space="0" w:color="000000"/>
+              <w:left w:val="single" w:sz="4" w:space="0" w:color="000000"/>
+              <w:bottom w:val="single" w:sz="4" w:space="0" w:color="000000"/>
+            </w:tcBorders>
+          </w:tcPr>
+          <w:p>
+            <w:pPr>
+              <w:pStyle w:val="ListParagraph"/>
+              <w:widowControl w:val="0"/>
+              <w:numPr>
+                <w:ilvl w:val="0"/>
+                <w:numId w:val="9"/>
+              </w:numPr>
+              <w:autoSpaceDE w:val="0"/>
+              <w:snapToGrid w:val="0"/>
+              <w:spacing w:after="0" w:line="240" w:lineRule="auto"/>
+            </w:pPr>
+            <w:r>
+              <w:t xml:space="preserve">Does the </w:t>
+            </w:r>
+            <w:proofErr w:type="spellStart"/>
+            <w:r>
+              <w:t>package.json</w:t>
+            </w:r>
+            <w:proofErr w:type="spellEnd"/>
+            <w:r>
+              <w:t xml:space="preserve"> file only contain packages used in this project?</w:t>
+            </w:r>
+          </w:p>
+        </w:tc>
+        <w:tc>
+          <w:tcPr>
+            <w:tcW w:w="720" w:type="dxa"/>
+            <w:tcBorders>
+              <w:top w:val="single" w:sz="4" w:space="0" w:color="000000"/>
+              <w:left w:val="single" w:sz="4" w:space="0" w:color="000000"/>
+              <w:bottom w:val="single" w:sz="4" w:space="0" w:color="000000"/>
+              <w:right w:val="single" w:sz="4" w:space="0" w:color="000000"/>
+            </w:tcBorders>
+          </w:tcPr>
+          <w:p>
+            <w:pPr>
+              <w:widowControl w:val="0"/>
+              <w:autoSpaceDE w:val="0"/>
+              <w:snapToGrid w:val="0"/>
+              <w:spacing w:after="0" w:line="240" w:lineRule="auto"/>
+            </w:pPr>
+          </w:p>
+        </w:tc>
+        <w:tc>
+          <w:tcPr>
+            <w:tcW w:w="810" w:type="dxa"/>
+            <w:tcBorders>
+              <w:top w:val="single" w:sz="4" w:space="0" w:color="000000"/>
+              <w:left w:val="single" w:sz="4" w:space="0" w:color="000000"/>
+              <w:bottom w:val="single" w:sz="4" w:space="0" w:color="000000"/>
+              <w:right w:val="single" w:sz="4" w:space="0" w:color="000000"/>
+            </w:tcBorders>
+          </w:tcPr>
+          <w:p>
+            <w:pPr>
+              <w:widowControl w:val="0"/>
+              <w:autoSpaceDE w:val="0"/>
+              <w:snapToGrid w:val="0"/>
+              <w:spacing w:after="0" w:line="240" w:lineRule="auto"/>
+            </w:pPr>
+          </w:p>
+        </w:tc>
+      </w:tr>
+      <w:tr>
+        <w:tc>
+          <w:tcPr>
+            <w:tcW w:w="8190" w:type="dxa"/>
+            <w:tcBorders>
+              <w:top w:val="single" w:sz="4" w:space="0" w:color="000000"/>
+              <w:left w:val="single" w:sz="4" w:space="0" w:color="000000"/>
+              <w:bottom w:val="single" w:sz="4" w:space="0" w:color="000000"/>
+            </w:tcBorders>
+          </w:tcPr>
+          <w:p>
+            <w:pPr>
+              <w:pStyle w:val="ListParagraph"/>
+              <w:widowControl w:val="0"/>
+              <w:numPr>
+                <w:ilvl w:val="0"/>
+                <w:numId w:val="9"/>
+              </w:numPr>
+              <w:autoSpaceDE w:val="0"/>
+              <w:snapToGrid w:val="0"/>
+              <w:spacing w:after="0" w:line="240" w:lineRule="auto"/>
+            </w:pPr>
+            <w:r>
+              <w:t xml:space="preserve">Are there any errors or warnings produced when running </w:t>
+            </w:r>
+            <w:proofErr w:type="spellStart"/>
+            <w:r>
+              <w:t>npm</w:t>
+            </w:r>
+            <w:proofErr w:type="spellEnd"/>
+            <w:r>
+              <w:t xml:space="preserve"> install?</w:t>
+            </w:r>
+          </w:p>
+        </w:tc>
+        <w:tc>
+          <w:tcPr>
+            <w:tcW w:w="720" w:type="dxa"/>
+            <w:tcBorders>
+              <w:top w:val="single" w:sz="4" w:space="0" w:color="000000"/>
+              <w:left w:val="single" w:sz="4" w:space="0" w:color="000000"/>
+              <w:bottom w:val="single" w:sz="4" w:space="0" w:color="000000"/>
+              <w:right w:val="single" w:sz="4" w:space="0" w:color="000000"/>
+            </w:tcBorders>
+          </w:tcPr>
+          <w:p>
+            <w:pPr>
+              <w:widowControl w:val="0"/>
+              <w:autoSpaceDE w:val="0"/>
+              <w:snapToGrid w:val="0"/>
+              <w:spacing w:after="0" w:line="240" w:lineRule="auto"/>
+            </w:pPr>
+          </w:p>
+        </w:tc>
+        <w:tc>
+          <w:tcPr>
+            <w:tcW w:w="810" w:type="dxa"/>
+            <w:tcBorders>
+              <w:top w:val="single" w:sz="4" w:space="0" w:color="000000"/>
+              <w:left w:val="single" w:sz="4" w:space="0" w:color="000000"/>
+              <w:bottom w:val="single" w:sz="4" w:space="0" w:color="000000"/>
+              <w:right w:val="single" w:sz="4" w:space="0" w:color="000000"/>
+            </w:tcBorders>
+          </w:tcPr>
+          <w:p>
+            <w:pPr>
+              <w:widowControl w:val="0"/>
+              <w:autoSpaceDE w:val="0"/>
+              <w:snapToGrid w:val="0"/>
+              <w:spacing w:after="0" w:line="240" w:lineRule="auto"/>
+            </w:pPr>
+          </w:p>
+        </w:tc>
+      </w:tr>
+      <w:tr>
+        <w:tc>
+          <w:tcPr>
+            <w:tcW w:w="8190" w:type="dxa"/>
+            <w:tcBorders>
+              <w:top w:val="single" w:sz="4" w:space="0" w:color="000000"/>
+              <w:left w:val="single" w:sz="4" w:space="0" w:color="000000"/>
+              <w:bottom w:val="single" w:sz="4" w:space="0" w:color="000000"/>
+            </w:tcBorders>
+          </w:tcPr>
+          <w:p>
+            <w:pPr>
+              <w:pStyle w:val="ListParagraph"/>
+              <w:widowControl w:val="0"/>
+              <w:numPr>
+                <w:ilvl w:val="0"/>
+                <w:numId w:val="9"/>
+              </w:numPr>
+              <w:autoSpaceDE w:val="0"/>
+              <w:snapToGrid w:val="0"/>
+              <w:spacing w:after="0" w:line="240" w:lineRule="auto"/>
+            </w:pPr>
+            <w:r>
+              <w:t xml:space="preserve">Does webpack.config.js only contain code for things needed for this project? </w:t>
+            </w:r>
+          </w:p>
+        </w:tc>
+        <w:tc>
+          <w:tcPr>
+            <w:tcW w:w="720" w:type="dxa"/>
+            <w:tcBorders>
+              <w:top w:val="single" w:sz="4" w:space="0" w:color="000000"/>
+              <w:left w:val="single" w:sz="4" w:space="0" w:color="000000"/>
+              <w:bottom w:val="single" w:sz="4" w:space="0" w:color="000000"/>
+              <w:right w:val="single" w:sz="4" w:space="0" w:color="000000"/>
+            </w:tcBorders>
+          </w:tcPr>
+          <w:p>
+            <w:pPr>
+              <w:widowControl w:val="0"/>
+              <w:autoSpaceDE w:val="0"/>
+              <w:snapToGrid w:val="0"/>
+              <w:spacing w:after="0" w:line="240" w:lineRule="auto"/>
+            </w:pPr>
+          </w:p>
+        </w:tc>
+        <w:tc>
+          <w:tcPr>
+            <w:tcW w:w="810" w:type="dxa"/>
+            <w:tcBorders>
+              <w:top w:val="single" w:sz="4" w:space="0" w:color="000000"/>
+              <w:left w:val="single" w:sz="4" w:space="0" w:color="000000"/>
+              <w:bottom w:val="single" w:sz="4" w:space="0" w:color="000000"/>
+              <w:right w:val="single" w:sz="4" w:space="0" w:color="000000"/>
+            </w:tcBorders>
+          </w:tcPr>
+          <w:p>
+            <w:pPr>
+              <w:widowControl w:val="0"/>
+              <w:autoSpaceDE w:val="0"/>
+              <w:snapToGrid w:val="0"/>
+              <w:spacing w:after="0" w:line="240" w:lineRule="auto"/>
+            </w:pPr>
+          </w:p>
+        </w:tc>
+      </w:tr>
+      <w:tr>
+        <w:tc>
+          <w:tcPr>
+            <w:tcW w:w="8190" w:type="dxa"/>
+            <w:tcBorders>
+              <w:top w:val="single" w:sz="4" w:space="0" w:color="000000"/>
+              <w:left w:val="single" w:sz="4" w:space="0" w:color="000000"/>
+              <w:bottom w:val="single" w:sz="4" w:space="0" w:color="000000"/>
+            </w:tcBorders>
+          </w:tcPr>
+          <w:p>
+            <w:pPr>
+              <w:pStyle w:val="ListParagraph"/>
+              <w:widowControl w:val="0"/>
+              <w:numPr>
+                <w:ilvl w:val="0"/>
+                <w:numId w:val="9"/>
+              </w:numPr>
+              <w:autoSpaceDE w:val="0"/>
+              <w:snapToGrid w:val="0"/>
+              <w:spacing w:after="0" w:line="240" w:lineRule="auto"/>
+            </w:pPr>
+            <w:r>
+              <w:t>Are any errors or warnings produced when bundling or running the dev server?</w:t>
+            </w:r>
+          </w:p>
+        </w:tc>
+        <w:tc>
+          <w:tcPr>
+            <w:tcW w:w="720" w:type="dxa"/>
+            <w:tcBorders>
+              <w:top w:val="single" w:sz="4" w:space="0" w:color="000000"/>
+              <w:left w:val="single" w:sz="4" w:space="0" w:color="000000"/>
+              <w:bottom w:val="single" w:sz="4" w:space="0" w:color="000000"/>
+              <w:right w:val="single" w:sz="4" w:space="0" w:color="000000"/>
+            </w:tcBorders>
+          </w:tcPr>
+          <w:p>
+            <w:pPr>
+              <w:widowControl w:val="0"/>
+              <w:autoSpaceDE w:val="0"/>
+              <w:snapToGrid w:val="0"/>
+              <w:spacing w:after="0" w:line="240" w:lineRule="auto"/>
+            </w:pPr>
+          </w:p>
+        </w:tc>
+        <w:tc>
+          <w:tcPr>
+            <w:tcW w:w="810" w:type="dxa"/>
+            <w:tcBorders>
+              <w:top w:val="single" w:sz="4" w:space="0" w:color="000000"/>
+              <w:left w:val="single" w:sz="4" w:space="0" w:color="000000"/>
+              <w:bottom w:val="single" w:sz="4" w:space="0" w:color="000000"/>
+              <w:right w:val="single" w:sz="4" w:space="0" w:color="000000"/>
+            </w:tcBorders>
+          </w:tcPr>
+          <w:p>
+            <w:pPr>
+              <w:widowControl w:val="0"/>
+              <w:autoSpaceDE w:val="0"/>
+              <w:snapToGrid w:val="0"/>
+              <w:spacing w:after="0" w:line="240" w:lineRule="auto"/>
+            </w:pPr>
+          </w:p>
+        </w:tc>
+      </w:tr>
+      <w:tr>
+        <w:tc>
+          <w:tcPr>
+            <w:tcW w:w="8190" w:type="dxa"/>
+            <w:tcBorders>
+              <w:top w:val="single" w:sz="4" w:space="0" w:color="000000"/>
+              <w:left w:val="single" w:sz="4" w:space="0" w:color="000000"/>
+              <w:bottom w:val="single" w:sz="4" w:space="0" w:color="000000"/>
+            </w:tcBorders>
+          </w:tcPr>
+          <w:p>
+            <w:pPr>
+              <w:widowControl w:val="0"/>
+              <w:autoSpaceDE w:val="0"/>
+              <w:snapToGrid w:val="0"/>
+              <w:spacing w:after="0" w:line="240" w:lineRule="auto"/>
+            </w:pPr>
+            <w:r>
+              <w:t xml:space="preserve">       List any issues below:</w:t>
+            </w:r>
+          </w:p>
+        </w:tc>
+        <w:tc>
+          <w:tcPr>
+            <w:tcW w:w="720" w:type="dxa"/>
+            <w:tcBorders>
+              <w:top w:val="single" w:sz="4" w:space="0" w:color="000000"/>
+              <w:left w:val="single" w:sz="4" w:space="0" w:color="000000"/>
+              <w:bottom w:val="single" w:sz="4" w:space="0" w:color="000000"/>
+              <w:right w:val="single" w:sz="4" w:space="0" w:color="000000"/>
+            </w:tcBorders>
+          </w:tcPr>
+          <w:p>
+            <w:pPr>
+              <w:widowControl w:val="0"/>
+              <w:autoSpaceDE w:val="0"/>
+              <w:snapToGrid w:val="0"/>
+              <w:spacing w:after="0" w:line="240" w:lineRule="auto"/>
+            </w:pPr>
+          </w:p>
+        </w:tc>
+        <w:tc>
+          <w:tcPr>
+            <w:tcW w:w="810" w:type="dxa"/>
+            <w:tcBorders>
+              <w:top w:val="single" w:sz="4" w:space="0" w:color="000000"/>
+              <w:left w:val="single" w:sz="4" w:space="0" w:color="000000"/>
+              <w:bottom w:val="single" w:sz="4" w:space="0" w:color="000000"/>
+              <w:right w:val="single" w:sz="4" w:space="0" w:color="000000"/>
+            </w:tcBorders>
+          </w:tcPr>
+          <w:p>
+            <w:pPr>
+              <w:widowControl w:val="0"/>
+              <w:autoSpaceDE w:val="0"/>
+              <w:snapToGrid w:val="0"/>
+              <w:spacing w:after="0" w:line="240" w:lineRule="auto"/>
+            </w:pPr>
+          </w:p>
+        </w:tc>
+      </w:tr>
+      <w:tr>
+        <w:tc>
+          <w:tcPr>
+            <w:tcW w:w="8190" w:type="dxa"/>
+            <w:tcBorders>
+              <w:top w:val="single" w:sz="4" w:space="0" w:color="000000"/>
+              <w:left w:val="single" w:sz="4" w:space="0" w:color="000000"/>
+              <w:bottom w:val="single" w:sz="4" w:space="0" w:color="000000"/>
+            </w:tcBorders>
+          </w:tcPr>
+          <w:p>
+            <w:pPr>
+              <w:widowControl w:val="0"/>
+              <w:autoSpaceDE w:val="0"/>
+              <w:snapToGrid w:val="0"/>
+              <w:spacing w:after="0" w:line="240" w:lineRule="auto"/>
+            </w:pPr>
+          </w:p>
+        </w:tc>
+        <w:tc>
+          <w:tcPr>
+            <w:tcW w:w="720" w:type="dxa"/>
+            <w:tcBorders>
+              <w:top w:val="single" w:sz="4" w:space="0" w:color="000000"/>
+              <w:left w:val="single" w:sz="4" w:space="0" w:color="000000"/>
+              <w:bottom w:val="single" w:sz="4" w:space="0" w:color="000000"/>
+              <w:right w:val="single" w:sz="4" w:space="0" w:color="000000"/>
+            </w:tcBorders>
+          </w:tcPr>
+          <w:p>
+            <w:pPr>
+              <w:widowControl w:val="0"/>
+              <w:autoSpaceDE w:val="0"/>
+              <w:snapToGrid w:val="0"/>
+              <w:spacing w:after="0" w:line="240" w:lineRule="auto"/>
+            </w:pPr>
+          </w:p>
+        </w:tc>
+        <w:tc>
+          <w:tcPr>
+            <w:tcW w:w="810" w:type="dxa"/>
+            <w:tcBorders>
+              <w:top w:val="single" w:sz="4" w:space="0" w:color="000000"/>
+              <w:left w:val="single" w:sz="4" w:space="0" w:color="000000"/>
+              <w:bottom w:val="single" w:sz="4" w:space="0" w:color="000000"/>
+              <w:right w:val="single" w:sz="4" w:space="0" w:color="000000"/>
+            </w:tcBorders>
+          </w:tcPr>
+          <w:p>
+            <w:pPr>
+              <w:widowControl w:val="0"/>
+              <w:autoSpaceDE w:val="0"/>
+              <w:snapToGrid w:val="0"/>
+              <w:spacing w:after="0" w:line="240" w:lineRule="auto"/>
+            </w:pPr>
+          </w:p>
+        </w:tc>
+      </w:tr>
+      <w:tr>
+        <w:tc>
+          <w:tcPr>
+            <w:tcW w:w="8190" w:type="dxa"/>
+            <w:tcBorders>
+              <w:top w:val="single" w:sz="4" w:space="0" w:color="000000"/>
+              <w:left w:val="single" w:sz="4" w:space="0" w:color="000000"/>
+              <w:bottom w:val="single" w:sz="4" w:space="0" w:color="000000"/>
+            </w:tcBorders>
+          </w:tcPr>
+          <w:p>
+            <w:pPr>
+              <w:widowControl w:val="0"/>
+              <w:autoSpaceDE w:val="0"/>
+              <w:snapToGrid w:val="0"/>
+              <w:spacing w:after="0" w:line="240" w:lineRule="auto"/>
+            </w:pPr>
+          </w:p>
+        </w:tc>
+        <w:tc>
+          <w:tcPr>
+            <w:tcW w:w="720" w:type="dxa"/>
+            <w:tcBorders>
+              <w:top w:val="single" w:sz="4" w:space="0" w:color="000000"/>
+              <w:left w:val="single" w:sz="4" w:space="0" w:color="000000"/>
+              <w:bottom w:val="single" w:sz="4" w:space="0" w:color="000000"/>
+              <w:right w:val="single" w:sz="4" w:space="0" w:color="000000"/>
+            </w:tcBorders>
+          </w:tcPr>
+          <w:p>
+            <w:pPr>
+              <w:widowControl w:val="0"/>
+              <w:autoSpaceDE w:val="0"/>
+              <w:snapToGrid w:val="0"/>
+              <w:spacing w:after="0" w:line="240" w:lineRule="auto"/>
+            </w:pPr>
+          </w:p>
+        </w:tc>
+        <w:tc>
+          <w:tcPr>
+            <w:tcW w:w="810" w:type="dxa"/>
+            <w:tcBorders>
+              <w:top w:val="single" w:sz="4" w:space="0" w:color="000000"/>
+              <w:left w:val="single" w:sz="4" w:space="0" w:color="000000"/>
+              <w:bottom w:val="single" w:sz="4" w:space="0" w:color="000000"/>
+              <w:right w:val="single" w:sz="4" w:space="0" w:color="000000"/>
+            </w:tcBorders>
+          </w:tcPr>
+          <w:p>
+            <w:pPr>
+              <w:widowControl w:val="0"/>
+              <w:autoSpaceDE w:val="0"/>
+              <w:snapToGrid w:val="0"/>
+              <w:spacing w:after="0" w:line="240" w:lineRule="auto"/>
+            </w:pPr>
+          </w:p>
+        </w:tc>
+      </w:tr>
+      <w:tr>
+        <w:tc>
+          <w:tcPr>
+            <w:tcW w:w="8190" w:type="dxa"/>
+            <w:tcBorders>
+              <w:top w:val="single" w:sz="4" w:space="0" w:color="000000"/>
+              <w:left w:val="single" w:sz="4" w:space="0" w:color="000000"/>
+              <w:bottom w:val="single" w:sz="4" w:space="0" w:color="000000"/>
+            </w:tcBorders>
+          </w:tcPr>
+          <w:p>
+            <w:pPr>
+              <w:widowControl w:val="0"/>
+              <w:autoSpaceDE w:val="0"/>
+              <w:snapToGrid w:val="0"/>
+              <w:spacing w:after="0" w:line="240" w:lineRule="auto"/>
+            </w:pPr>
+            <w:r>
               <w:t>Is at least one web API used and called using the fetch API?</w:t>
             </w:r>
           </w:p>
@@ -1010,10 +1606,15 @@
               <w:spacing w:after="0" w:line="240" w:lineRule="auto"/>
             </w:pPr>
             <w:r>
-              <w:t>Do all the features of the web app function correctly</w:t>
-            </w:r>
-            <w:r>
-              <w:t>?  List issues below:</w:t>
+              <w:t xml:space="preserve">Is </w:t>
+            </w:r>
+            <w:proofErr w:type="spellStart"/>
+            <w:r>
+              <w:t>i</w:t>
+            </w:r>
+            <w:proofErr w:type="spellEnd"/>
+            <w:r>
+              <w:t>/o code (code that interacts with the html page) separated from the rest of the code?</w:t>
             </w:r>
           </w:p>
         </w:tc>
@@ -1073,6 +1674,12 @@
               <w:snapToGrid w:val="0"/>
               <w:spacing w:after="0" w:line="240" w:lineRule="auto"/>
             </w:pPr>
+            <w:r>
+              <w:t>Do all the features of the web app function correctly</w:t>
+            </w:r>
+            <w:r>
+              <w:t>?  List issues below:</w:t>
+            </w:r>
           </w:p>
         </w:tc>
         <w:tc>
@@ -1189,17 +1796,6 @@
               <w:snapToGrid w:val="0"/>
               <w:spacing w:after="0" w:line="240" w:lineRule="auto"/>
             </w:pPr>
-            <w:r>
-              <w:t xml:space="preserve">Is </w:t>
-            </w:r>
-            <w:proofErr w:type="spellStart"/>
-            <w:r>
-              <w:t>i</w:t>
-            </w:r>
-            <w:proofErr w:type="spellEnd"/>
-            <w:r>
-              <w:t>/o code (code that interacts with the html page) separated from the rest of the code?</w:t>
-            </w:r>
           </w:p>
         </w:tc>
         <w:tc>
@@ -1259,7 +1855,15 @@
               <w:spacing w:after="0" w:line="240" w:lineRule="auto"/>
             </w:pPr>
             <w:r>
-              <w:t>Were npm and webpack used to manage packages and bundle the web app?</w:t>
+              <w:t xml:space="preserve">Is the web app running on </w:t>
+            </w:r>
+            <w:proofErr w:type="spellStart"/>
+            <w:r>
+              <w:t>citstudent</w:t>
+            </w:r>
+            <w:proofErr w:type="spellEnd"/>
+            <w:r>
+              <w:t>?</w:t>
             </w:r>
           </w:p>
         </w:tc>
@@ -1314,21 +1918,18 @@
           </w:tcPr>
           <w:p>
             <w:pPr>
-              <w:widowControl w:val="0"/>
-              <w:autoSpaceDE w:val="0"/>
-              <w:snapToGrid w:val="0"/>
-              <w:spacing w:after="0" w:line="240" w:lineRule="auto"/>
-            </w:pPr>
-            <w:r>
-              <w:t xml:space="preserve">Is the web app running on </w:t>
-            </w:r>
-            <w:proofErr w:type="spellStart"/>
-            <w:r>
-              <w:t>citstudent</w:t>
-            </w:r>
-            <w:proofErr w:type="spellEnd"/>
-            <w:r>
-              <w:t>?</w:t>
+              <w:pStyle w:val="ListParagraph"/>
+              <w:widowControl w:val="0"/>
+              <w:numPr>
+                <w:ilvl w:val="0"/>
+                <w:numId w:val="11"/>
+              </w:numPr>
+              <w:autoSpaceDE w:val="0"/>
+              <w:snapToGrid w:val="0"/>
+              <w:spacing w:after="0" w:line="240" w:lineRule="auto"/>
+            </w:pPr>
+            <w:r>
+              <w:t>Does the web app load in the browser without errors (as shown in the console)?</w:t>
             </w:r>
           </w:p>
         </w:tc>
@@ -1383,21 +1984,18 @@
           </w:tcPr>
           <w:p>
             <w:pPr>
-              <w:widowControl w:val="0"/>
-              <w:autoSpaceDE w:val="0"/>
-              <w:snapToGrid w:val="0"/>
-              <w:spacing w:after="0" w:line="240" w:lineRule="auto"/>
-            </w:pPr>
-            <w:r>
-              <w:t xml:space="preserve">Is </w:t>
-            </w:r>
-            <w:proofErr w:type="gramStart"/>
-            <w:r>
-              <w:t>all of</w:t>
-            </w:r>
-            <w:proofErr w:type="gramEnd"/>
-            <w:r>
-              <w:t xml:space="preserve"> the code in a GitHub repository?</w:t>
+              <w:pStyle w:val="ListParagraph"/>
+              <w:widowControl w:val="0"/>
+              <w:numPr>
+                <w:ilvl w:val="0"/>
+                <w:numId w:val="8"/>
+              </w:numPr>
+              <w:autoSpaceDE w:val="0"/>
+              <w:snapToGrid w:val="0"/>
+              <w:spacing w:after="0" w:line="240" w:lineRule="auto"/>
+            </w:pPr>
+            <w:r>
+              <w:t>Is the code running from a bundle, not from source?</w:t>
             </w:r>
           </w:p>
         </w:tc>
@@ -1441,12 +2039,51 @@
         </w:tc>
       </w:tr>
     </w:tbl>
+    <w:p/>
     <w:p>
       <w:r>
         <w:t>Comments:</w:t>
       </w:r>
     </w:p>
-    <w:p/>
+    <w:p>
+      <w:pPr>
+        <w:suppressAutoHyphens w:val="0"/>
+        <w:spacing w:after="0" w:line="240" w:lineRule="auto"/>
+      </w:pPr>
+    </w:p>
+    <w:p>
+      <w:pPr>
+        <w:suppressAutoHyphens w:val="0"/>
+        <w:spacing w:after="0" w:line="240" w:lineRule="auto"/>
+      </w:pPr>
+    </w:p>
+    <w:p>
+      <w:pPr>
+        <w:suppressAutoHyphens w:val="0"/>
+        <w:spacing w:after="0" w:line="240" w:lineRule="auto"/>
+      </w:pPr>
+    </w:p>
+    <w:p>
+      <w:pPr>
+        <w:suppressAutoHyphens w:val="0"/>
+        <w:spacing w:after="0" w:line="240" w:lineRule="auto"/>
+      </w:pPr>
+    </w:p>
+    <w:p>
+      <w:pPr>
+        <w:suppressAutoHyphens w:val="0"/>
+        <w:spacing w:after="0" w:line="240" w:lineRule="auto"/>
+      </w:pPr>
+    </w:p>
+    <w:p>
+      <w:pPr>
+        <w:suppressAutoHyphens w:val="0"/>
+        <w:spacing w:after="0" w:line="240" w:lineRule="auto"/>
+      </w:pPr>
+      <w:r>
+        <w:t>(Review style and best practices on the next page)</w:t>
+      </w:r>
+    </w:p>
     <w:tbl>
       <w:tblPr>
         <w:tblW w:w="9720" w:type="dxa"/>
@@ -1486,6 +2123,7 @@
                 <w:b/>
                 <w:iCs/>
               </w:rPr>
+              <w:lastRenderedPageBreak/>
               <w:t>Programming S</w:t>
             </w:r>
             <w:r>
@@ -1732,132 +2370,8 @@
             <w:r>
               <w:t>Are variables declared and initialized properly?</w:t>
             </w:r>
-          </w:p>
-        </w:tc>
-        <w:tc>
-          <w:tcPr>
-            <w:tcW w:w="720" w:type="dxa"/>
-            <w:tcBorders>
-              <w:top w:val="single" w:sz="4" w:space="0" w:color="000000"/>
-              <w:left w:val="single" w:sz="4" w:space="0" w:color="000000"/>
-              <w:bottom w:val="single" w:sz="4" w:space="0" w:color="000000"/>
-              <w:right w:val="single" w:sz="4" w:space="0" w:color="000000"/>
-            </w:tcBorders>
-          </w:tcPr>
-          <w:p>
-            <w:pPr>
-              <w:widowControl w:val="0"/>
-              <w:autoSpaceDE w:val="0"/>
-              <w:snapToGrid w:val="0"/>
-              <w:spacing w:after="0" w:line="240" w:lineRule="auto"/>
-            </w:pPr>
-          </w:p>
-        </w:tc>
-        <w:tc>
-          <w:tcPr>
-            <w:tcW w:w="720" w:type="dxa"/>
-            <w:tcBorders>
-              <w:top w:val="single" w:sz="4" w:space="0" w:color="000000"/>
-              <w:left w:val="single" w:sz="4" w:space="0" w:color="000000"/>
-              <w:bottom w:val="single" w:sz="4" w:space="0" w:color="000000"/>
-              <w:right w:val="single" w:sz="4" w:space="0" w:color="000000"/>
-            </w:tcBorders>
-          </w:tcPr>
-          <w:p>
-            <w:pPr>
-              <w:widowControl w:val="0"/>
-              <w:autoSpaceDE w:val="0"/>
-              <w:snapToGrid w:val="0"/>
-              <w:spacing w:after="0" w:line="240" w:lineRule="auto"/>
-            </w:pPr>
-          </w:p>
-        </w:tc>
-      </w:tr>
-      <w:tr>
-        <w:tc>
-          <w:tcPr>
-            <w:tcW w:w="8280" w:type="dxa"/>
-            <w:tcBorders>
-              <w:top w:val="single" w:sz="4" w:space="0" w:color="000000"/>
-              <w:left w:val="single" w:sz="4" w:space="0" w:color="000000"/>
-              <w:bottom w:val="single" w:sz="4" w:space="0" w:color="000000"/>
-              <w:right w:val="single" w:sz="4" w:space="0" w:color="000000"/>
-            </w:tcBorders>
-          </w:tcPr>
-          <w:p>
-            <w:pPr>
-              <w:widowControl w:val="0"/>
-              <w:autoSpaceDE w:val="0"/>
-              <w:snapToGrid w:val="0"/>
-              <w:spacing w:after="0" w:line="240" w:lineRule="auto"/>
-            </w:pPr>
-            <w:r>
-              <w:t>Have any unnecessary lines of code or files been removed?</w:t>
-            </w:r>
-          </w:p>
-        </w:tc>
-        <w:tc>
-          <w:tcPr>
-            <w:tcW w:w="720" w:type="dxa"/>
-            <w:tcBorders>
-              <w:top w:val="single" w:sz="4" w:space="0" w:color="000000"/>
-              <w:left w:val="single" w:sz="4" w:space="0" w:color="000000"/>
-              <w:bottom w:val="single" w:sz="4" w:space="0" w:color="000000"/>
-              <w:right w:val="single" w:sz="4" w:space="0" w:color="000000"/>
-            </w:tcBorders>
-          </w:tcPr>
-          <w:p>
-            <w:pPr>
-              <w:widowControl w:val="0"/>
-              <w:autoSpaceDE w:val="0"/>
-              <w:snapToGrid w:val="0"/>
-              <w:spacing w:after="0" w:line="240" w:lineRule="auto"/>
-            </w:pPr>
-          </w:p>
-        </w:tc>
-        <w:tc>
-          <w:tcPr>
-            <w:tcW w:w="720" w:type="dxa"/>
-            <w:tcBorders>
-              <w:top w:val="single" w:sz="4" w:space="0" w:color="000000"/>
-              <w:left w:val="single" w:sz="4" w:space="0" w:color="000000"/>
-              <w:bottom w:val="single" w:sz="4" w:space="0" w:color="000000"/>
-              <w:right w:val="single" w:sz="4" w:space="0" w:color="000000"/>
-            </w:tcBorders>
-          </w:tcPr>
-          <w:p>
-            <w:pPr>
-              <w:widowControl w:val="0"/>
-              <w:autoSpaceDE w:val="0"/>
-              <w:snapToGrid w:val="0"/>
-              <w:spacing w:after="0" w:line="240" w:lineRule="auto"/>
-            </w:pPr>
-          </w:p>
-        </w:tc>
-      </w:tr>
-      <w:tr>
-        <w:trPr>
-          <w:trHeight w:val="287"/>
-        </w:trPr>
-        <w:tc>
-          <w:tcPr>
-            <w:tcW w:w="8280" w:type="dxa"/>
-            <w:tcBorders>
-              <w:top w:val="single" w:sz="4" w:space="0" w:color="000000"/>
-              <w:left w:val="single" w:sz="4" w:space="0" w:color="000000"/>
-              <w:bottom w:val="single" w:sz="4" w:space="0" w:color="000000"/>
-              <w:right w:val="single" w:sz="4" w:space="0" w:color="000000"/>
-            </w:tcBorders>
-          </w:tcPr>
-          <w:p>
-            <w:pPr>
-              <w:widowControl w:val="0"/>
-              <w:autoSpaceDE w:val="0"/>
-              <w:snapToGrid w:val="0"/>
-              <w:spacing w:after="0" w:line="240" w:lineRule="auto"/>
-            </w:pPr>
-            <w:r>
-              <w:t>Are there explanatory comments in the code?</w:t>
+            <w:r>
+              <w:t xml:space="preserve"> (not using var)</w:t>
             </w:r>
           </w:p>
         </w:tc>
@@ -1927,16 +2441,7 @@
               <w:spacing w:after="0" w:line="240" w:lineRule="auto"/>
             </w:pPr>
             <w:r>
-              <w:t>Do variable</w:t>
-            </w:r>
-            <w:r>
-              <w:t>, function, and object property</w:t>
-            </w:r>
-            <w:r>
-              <w:t xml:space="preserve"> names use camelC</w:t>
-            </w:r>
-            <w:r>
-              <w:t xml:space="preserve">ase? </w:t>
+              <w:t xml:space="preserve">Do variable, function, and object property names use camelCase? </w:t>
             </w:r>
           </w:p>
         </w:tc>
@@ -2007,7 +2512,13 @@
               <w:spacing w:after="0" w:line="240" w:lineRule="auto"/>
             </w:pPr>
             <w:r>
-              <w:t>Do functions have only one return statement?</w:t>
+              <w:t>Are any variables declared an</w:t>
+            </w:r>
+            <w:r>
+              <w:t>d</w:t>
+            </w:r>
+            <w:r>
+              <w:t xml:space="preserve"> not used?</w:t>
             </w:r>
           </w:p>
         </w:tc>
@@ -2046,6 +2557,133 @@
               <w:autoSpaceDE w:val="0"/>
               <w:autoSpaceDN w:val="0"/>
               <w:adjustRightInd w:val="0"/>
+              <w:spacing w:after="0" w:line="240" w:lineRule="auto"/>
+            </w:pPr>
+          </w:p>
+        </w:tc>
+      </w:tr>
+      <w:tr>
+        <w:tc>
+          <w:tcPr>
+            <w:tcW w:w="8280" w:type="dxa"/>
+            <w:tcBorders>
+              <w:top w:val="single" w:sz="4" w:space="0" w:color="000000"/>
+              <w:left w:val="single" w:sz="4" w:space="0" w:color="000000"/>
+              <w:bottom w:val="single" w:sz="4" w:space="0" w:color="000000"/>
+              <w:right w:val="single" w:sz="4" w:space="0" w:color="000000"/>
+            </w:tcBorders>
+          </w:tcPr>
+          <w:p>
+            <w:pPr>
+              <w:widowControl w:val="0"/>
+              <w:autoSpaceDE w:val="0"/>
+              <w:snapToGrid w:val="0"/>
+              <w:spacing w:after="0" w:line="240" w:lineRule="auto"/>
+            </w:pPr>
+            <w:r>
+              <w:t>Have any unnecessary lines of code or files been removed?</w:t>
+            </w:r>
+          </w:p>
+        </w:tc>
+        <w:tc>
+          <w:tcPr>
+            <w:tcW w:w="720" w:type="dxa"/>
+            <w:tcBorders>
+              <w:top w:val="single" w:sz="4" w:space="0" w:color="000000"/>
+              <w:left w:val="single" w:sz="4" w:space="0" w:color="000000"/>
+              <w:bottom w:val="single" w:sz="4" w:space="0" w:color="000000"/>
+              <w:right w:val="single" w:sz="4" w:space="0" w:color="000000"/>
+            </w:tcBorders>
+          </w:tcPr>
+          <w:p>
+            <w:pPr>
+              <w:widowControl w:val="0"/>
+              <w:autoSpaceDE w:val="0"/>
+              <w:snapToGrid w:val="0"/>
+              <w:spacing w:after="0" w:line="240" w:lineRule="auto"/>
+            </w:pPr>
+          </w:p>
+        </w:tc>
+        <w:tc>
+          <w:tcPr>
+            <w:tcW w:w="720" w:type="dxa"/>
+            <w:tcBorders>
+              <w:top w:val="single" w:sz="4" w:space="0" w:color="000000"/>
+              <w:left w:val="single" w:sz="4" w:space="0" w:color="000000"/>
+              <w:bottom w:val="single" w:sz="4" w:space="0" w:color="000000"/>
+              <w:right w:val="single" w:sz="4" w:space="0" w:color="000000"/>
+            </w:tcBorders>
+          </w:tcPr>
+          <w:p>
+            <w:pPr>
+              <w:widowControl w:val="0"/>
+              <w:autoSpaceDE w:val="0"/>
+              <w:snapToGrid w:val="0"/>
+              <w:spacing w:after="0" w:line="240" w:lineRule="auto"/>
+            </w:pPr>
+          </w:p>
+        </w:tc>
+      </w:tr>
+      <w:tr>
+        <w:trPr>
+          <w:trHeight w:val="287"/>
+        </w:trPr>
+        <w:tc>
+          <w:tcPr>
+            <w:tcW w:w="8280" w:type="dxa"/>
+            <w:tcBorders>
+              <w:top w:val="single" w:sz="4" w:space="0" w:color="000000"/>
+              <w:left w:val="single" w:sz="4" w:space="0" w:color="000000"/>
+              <w:bottom w:val="single" w:sz="4" w:space="0" w:color="000000"/>
+              <w:right w:val="single" w:sz="4" w:space="0" w:color="000000"/>
+            </w:tcBorders>
+          </w:tcPr>
+          <w:p>
+            <w:pPr>
+              <w:widowControl w:val="0"/>
+              <w:autoSpaceDE w:val="0"/>
+              <w:snapToGrid w:val="0"/>
+              <w:spacing w:after="0" w:line="240" w:lineRule="auto"/>
+            </w:pPr>
+            <w:r>
+              <w:t>Are there explanatory comments in the code?</w:t>
+            </w:r>
+          </w:p>
+        </w:tc>
+        <w:tc>
+          <w:tcPr>
+            <w:tcW w:w="720" w:type="dxa"/>
+            <w:tcBorders>
+              <w:top w:val="single" w:sz="4" w:space="0" w:color="000000"/>
+              <w:left w:val="single" w:sz="4" w:space="0" w:color="000000"/>
+              <w:bottom w:val="single" w:sz="4" w:space="0" w:color="000000"/>
+              <w:right w:val="single" w:sz="4" w:space="0" w:color="000000"/>
+            </w:tcBorders>
+          </w:tcPr>
+          <w:p>
+            <w:pPr>
+              <w:widowControl w:val="0"/>
+              <w:autoSpaceDE w:val="0"/>
+              <w:snapToGrid w:val="0"/>
+              <w:spacing w:after="0" w:line="240" w:lineRule="auto"/>
+            </w:pPr>
+          </w:p>
+        </w:tc>
+        <w:tc>
+          <w:tcPr>
+            <w:tcW w:w="720" w:type="dxa"/>
+            <w:tcBorders>
+              <w:top w:val="single" w:sz="4" w:space="0" w:color="000000"/>
+              <w:left w:val="single" w:sz="4" w:space="0" w:color="000000"/>
+              <w:bottom w:val="single" w:sz="4" w:space="0" w:color="000000"/>
+              <w:right w:val="single" w:sz="4" w:space="0" w:color="000000"/>
+            </w:tcBorders>
+          </w:tcPr>
+          <w:p>
+            <w:pPr>
+              <w:widowControl w:val="0"/>
+              <w:autoSpaceDE w:val="0"/>
+              <w:snapToGrid w:val="0"/>
               <w:spacing w:after="0" w:line="240" w:lineRule="auto"/>
             </w:pPr>
           </w:p>
@@ -2079,19 +2717,13 @@
               <w:spacing w:after="0" w:line="240" w:lineRule="auto"/>
             </w:pPr>
             <w:r>
-              <w:t>Are named constants used (</w:t>
-            </w:r>
-            <w:r>
-              <w:t xml:space="preserve">global constants </w:t>
-            </w:r>
-            <w:r>
-              <w:t xml:space="preserve">written in ALL_CAPS) instead of repeated literal </w:t>
-            </w:r>
-            <w:r>
-              <w:t>values</w:t>
-            </w:r>
-            <w:r>
-              <w:t>?</w:t>
+              <w:t xml:space="preserve">Do </w:t>
+            </w:r>
+            <w:r>
+              <w:t xml:space="preserve">methods and </w:t>
+            </w:r>
+            <w:r>
+              <w:t>functions have only one return statement?</w:t>
             </w:r>
           </w:p>
         </w:tc>
@@ -2163,7 +2795,16 @@
               <w:spacing w:after="0" w:line="240" w:lineRule="auto"/>
             </w:pPr>
             <w:r>
-              <w:t>Is the code DRY (no duplicated blocks of code)</w:t>
+              <w:t>Are named constants used (</w:t>
+            </w:r>
+            <w:r>
+              <w:t xml:space="preserve">global constants </w:t>
+            </w:r>
+            <w:r>
+              <w:t xml:space="preserve">written in ALL_CAPS) instead of repeated literal </w:t>
+            </w:r>
+            <w:r>
+              <w:t>values</w:t>
             </w:r>
             <w:r>
               <w:t>?</w:t>
@@ -2238,6 +2879,81 @@
               <w:spacing w:after="0" w:line="240" w:lineRule="auto"/>
             </w:pPr>
             <w:r>
+              <w:t>Is the code DRY (no duplicated blocks of code)</w:t>
+            </w:r>
+            <w:r>
+              <w:t>?</w:t>
+            </w:r>
+          </w:p>
+        </w:tc>
+        <w:tc>
+          <w:tcPr>
+            <w:tcW w:w="720" w:type="dxa"/>
+            <w:tcBorders>
+              <w:top w:val="single" w:sz="4" w:space="0" w:color="000000"/>
+              <w:bottom w:val="single" w:sz="4" w:space="0" w:color="000000"/>
+              <w:right w:val="single" w:sz="4" w:space="0" w:color="000000"/>
+            </w:tcBorders>
+          </w:tcPr>
+          <w:p>
+            <w:pPr>
+              <w:widowControl w:val="0"/>
+              <w:autoSpaceDE w:val="0"/>
+              <w:autoSpaceDN w:val="0"/>
+              <w:adjustRightInd w:val="0"/>
+              <w:spacing w:after="0" w:line="240" w:lineRule="auto"/>
+            </w:pPr>
+          </w:p>
+        </w:tc>
+        <w:tc>
+          <w:tcPr>
+            <w:tcW w:w="720" w:type="dxa"/>
+            <w:tcBorders>
+              <w:top w:val="single" w:sz="4" w:space="0" w:color="000000"/>
+              <w:left w:val="single" w:sz="4" w:space="0" w:color="000000"/>
+              <w:bottom w:val="single" w:sz="4" w:space="0" w:color="000000"/>
+              <w:right w:val="single" w:sz="4" w:space="0" w:color="000000"/>
+            </w:tcBorders>
+          </w:tcPr>
+          <w:p>
+            <w:pPr>
+              <w:widowControl w:val="0"/>
+              <w:autoSpaceDE w:val="0"/>
+              <w:autoSpaceDN w:val="0"/>
+              <w:adjustRightInd w:val="0"/>
+              <w:spacing w:after="0" w:line="240" w:lineRule="auto"/>
+            </w:pPr>
+          </w:p>
+        </w:tc>
+      </w:tr>
+      <w:tr>
+        <w:tblPrEx>
+          <w:tblBorders>
+            <w:top w:val="single" w:sz="4" w:space="0" w:color="000000"/>
+            <w:left w:val="single" w:sz="4" w:space="0" w:color="000000"/>
+            <w:bottom w:val="single" w:sz="4" w:space="0" w:color="000000"/>
+            <w:right w:val="single" w:sz="4" w:space="0" w:color="000000"/>
+          </w:tblBorders>
+        </w:tblPrEx>
+        <w:tc>
+          <w:tcPr>
+            <w:tcW w:w="8280" w:type="dxa"/>
+            <w:tcBorders>
+              <w:top w:val="single" w:sz="4" w:space="0" w:color="000000"/>
+              <w:left w:val="single" w:sz="4" w:space="0" w:color="000000"/>
+              <w:bottom w:val="single" w:sz="4" w:space="0" w:color="000000"/>
+              <w:right w:val="single" w:sz="4" w:space="0" w:color="000000"/>
+            </w:tcBorders>
+          </w:tcPr>
+          <w:p>
+            <w:pPr>
+              <w:widowControl w:val="0"/>
+              <w:autoSpaceDE w:val="0"/>
+              <w:autoSpaceDN w:val="0"/>
+              <w:adjustRightInd w:val="0"/>
+              <w:spacing w:after="0" w:line="240" w:lineRule="auto"/>
+            </w:pPr>
+            <w:r>
               <w:t xml:space="preserve">Have all other </w:t>
             </w:r>
             <w:hyperlink r:id="rId7" w:history="1">
@@ -2245,43 +2961,7 @@
                 <w:rPr>
                   <w:rStyle w:val="Hyperlink"/>
                 </w:rPr>
-                <w:t>coding bes</w:t>
-              </w:r>
-              <w:r>
-                <w:rPr>
-                  <w:rStyle w:val="Hyperlink"/>
-                </w:rPr>
-                <w:t>t</w:t>
-              </w:r>
-              <w:r>
-                <w:rPr>
-                  <w:rStyle w:val="Hyperlink"/>
-                </w:rPr>
-                <w:t xml:space="preserve"> </w:t>
-              </w:r>
-              <w:r>
-                <w:rPr>
-                  <w:rStyle w:val="Hyperlink"/>
-                </w:rPr>
-                <w:t>p</w:t>
-              </w:r>
-              <w:r>
-                <w:rPr>
-                  <w:rStyle w:val="Hyperlink"/>
-                </w:rPr>
-                <w:t>ra</w:t>
-              </w:r>
-              <w:r>
-                <w:rPr>
-                  <w:rStyle w:val="Hyperlink"/>
-                </w:rPr>
-                <w:t>c</w:t>
-              </w:r>
-              <w:r>
-                <w:rPr>
-                  <w:rStyle w:val="Hyperlink"/>
-                </w:rPr>
-                <w:t>tices</w:t>
+                <w:t>coding best practices</w:t>
               </w:r>
             </w:hyperlink>
             <w:r>
@@ -2330,6 +3010,12 @@
         </w:tc>
       </w:tr>
     </w:tbl>
+    <w:p>
+      <w:pPr>
+        <w:widowControl w:val="0"/>
+        <w:autoSpaceDE w:val="0"/>
+      </w:pPr>
+    </w:p>
     <w:p>
       <w:pPr>
         <w:widowControl w:val="0"/>
@@ -2603,6 +3289,119 @@
     </w:lvl>
   </w:abstractNum>
   <w:abstractNum w:abstractNumId="1" w15:restartNumberingAfterBreak="0">
+    <w:nsid w:val="188736C6"/>
+    <w:multiLevelType w:val="hybridMultilevel"/>
+    <w:tmpl w:val="08C854DA"/>
+    <w:lvl w:ilvl="0" w:tplc="04090001">
+      <w:start w:val="1"/>
+      <w:numFmt w:val="bullet"/>
+      <w:lvlText w:val=""/>
+      <w:lvlJc w:val="left"/>
+      <w:pPr>
+        <w:ind w:left="720" w:hanging="360"/>
+      </w:pPr>
+      <w:rPr>
+        <w:rFonts w:ascii="Symbol" w:hAnsi="Symbol" w:hint="default"/>
+      </w:rPr>
+    </w:lvl>
+    <w:lvl w:ilvl="1" w:tplc="04090003" w:tentative="1">
+      <w:start w:val="1"/>
+      <w:numFmt w:val="bullet"/>
+      <w:lvlText w:val="o"/>
+      <w:lvlJc w:val="left"/>
+      <w:pPr>
+        <w:ind w:left="1440" w:hanging="360"/>
+      </w:pPr>
+      <w:rPr>
+        <w:rFonts w:ascii="Courier New" w:hAnsi="Courier New" w:cs="Courier New" w:hint="default"/>
+      </w:rPr>
+    </w:lvl>
+    <w:lvl w:ilvl="2" w:tplc="04090005" w:tentative="1">
+      <w:start w:val="1"/>
+      <w:numFmt w:val="bullet"/>
+      <w:lvlText w:val=""/>
+      <w:lvlJc w:val="left"/>
+      <w:pPr>
+        <w:ind w:left="2160" w:hanging="360"/>
+      </w:pPr>
+      <w:rPr>
+        <w:rFonts w:ascii="Wingdings" w:hAnsi="Wingdings" w:hint="default"/>
+      </w:rPr>
+    </w:lvl>
+    <w:lvl w:ilvl="3" w:tplc="04090001" w:tentative="1">
+      <w:start w:val="1"/>
+      <w:numFmt w:val="bullet"/>
+      <w:lvlText w:val=""/>
+      <w:lvlJc w:val="left"/>
+      <w:pPr>
+        <w:ind w:left="2880" w:hanging="360"/>
+      </w:pPr>
+      <w:rPr>
+        <w:rFonts w:ascii="Symbol" w:hAnsi="Symbol" w:hint="default"/>
+      </w:rPr>
+    </w:lvl>
+    <w:lvl w:ilvl="4" w:tplc="04090003" w:tentative="1">
+      <w:start w:val="1"/>
+      <w:numFmt w:val="bullet"/>
+      <w:lvlText w:val="o"/>
+      <w:lvlJc w:val="left"/>
+      <w:pPr>
+        <w:ind w:left="3600" w:hanging="360"/>
+      </w:pPr>
+      <w:rPr>
+        <w:rFonts w:ascii="Courier New" w:hAnsi="Courier New" w:cs="Courier New" w:hint="default"/>
+      </w:rPr>
+    </w:lvl>
+    <w:lvl w:ilvl="5" w:tplc="04090005" w:tentative="1">
+      <w:start w:val="1"/>
+      <w:numFmt w:val="bullet"/>
+      <w:lvlText w:val=""/>
+      <w:lvlJc w:val="left"/>
+      <w:pPr>
+        <w:ind w:left="4320" w:hanging="360"/>
+      </w:pPr>
+      <w:rPr>
+        <w:rFonts w:ascii="Wingdings" w:hAnsi="Wingdings" w:hint="default"/>
+      </w:rPr>
+    </w:lvl>
+    <w:lvl w:ilvl="6" w:tplc="04090001" w:tentative="1">
+      <w:start w:val="1"/>
+      <w:numFmt w:val="bullet"/>
+      <w:lvlText w:val=""/>
+      <w:lvlJc w:val="left"/>
+      <w:pPr>
+        <w:ind w:left="5040" w:hanging="360"/>
+      </w:pPr>
+      <w:rPr>
+        <w:rFonts w:ascii="Symbol" w:hAnsi="Symbol" w:hint="default"/>
+      </w:rPr>
+    </w:lvl>
+    <w:lvl w:ilvl="7" w:tplc="04090003" w:tentative="1">
+      <w:start w:val="1"/>
+      <w:numFmt w:val="bullet"/>
+      <w:lvlText w:val="o"/>
+      <w:lvlJc w:val="left"/>
+      <w:pPr>
+        <w:ind w:left="5760" w:hanging="360"/>
+      </w:pPr>
+      <w:rPr>
+        <w:rFonts w:ascii="Courier New" w:hAnsi="Courier New" w:cs="Courier New" w:hint="default"/>
+      </w:rPr>
+    </w:lvl>
+    <w:lvl w:ilvl="8" w:tplc="04090005" w:tentative="1">
+      <w:start w:val="1"/>
+      <w:numFmt w:val="bullet"/>
+      <w:lvlText w:val=""/>
+      <w:lvlJc w:val="left"/>
+      <w:pPr>
+        <w:ind w:left="6480" w:hanging="360"/>
+      </w:pPr>
+      <w:rPr>
+        <w:rFonts w:ascii="Wingdings" w:hAnsi="Wingdings" w:hint="default"/>
+      </w:rPr>
+    </w:lvl>
+  </w:abstractNum>
+  <w:abstractNum w:abstractNumId="2" w15:restartNumberingAfterBreak="0">
     <w:nsid w:val="270233A5"/>
     <w:multiLevelType w:val="hybridMultilevel"/>
     <w:tmpl w:val="4E56D00A"/>
@@ -2715,7 +3514,120 @@
       </w:rPr>
     </w:lvl>
   </w:abstractNum>
-  <w:abstractNum w:abstractNumId="2" w15:restartNumberingAfterBreak="0">
+  <w:abstractNum w:abstractNumId="3" w15:restartNumberingAfterBreak="0">
+    <w:nsid w:val="2DD867C8"/>
+    <w:multiLevelType w:val="hybridMultilevel"/>
+    <w:tmpl w:val="8746EAFC"/>
+    <w:lvl w:ilvl="0" w:tplc="04090001">
+      <w:start w:val="1"/>
+      <w:numFmt w:val="bullet"/>
+      <w:lvlText w:val=""/>
+      <w:lvlJc w:val="left"/>
+      <w:pPr>
+        <w:ind w:left="720" w:hanging="360"/>
+      </w:pPr>
+      <w:rPr>
+        <w:rFonts w:ascii="Symbol" w:hAnsi="Symbol" w:hint="default"/>
+      </w:rPr>
+    </w:lvl>
+    <w:lvl w:ilvl="1" w:tplc="04090003" w:tentative="1">
+      <w:start w:val="1"/>
+      <w:numFmt w:val="bullet"/>
+      <w:lvlText w:val="o"/>
+      <w:lvlJc w:val="left"/>
+      <w:pPr>
+        <w:ind w:left="1440" w:hanging="360"/>
+      </w:pPr>
+      <w:rPr>
+        <w:rFonts w:ascii="Courier New" w:hAnsi="Courier New" w:cs="Courier New" w:hint="default"/>
+      </w:rPr>
+    </w:lvl>
+    <w:lvl w:ilvl="2" w:tplc="04090005" w:tentative="1">
+      <w:start w:val="1"/>
+      <w:numFmt w:val="bullet"/>
+      <w:lvlText w:val=""/>
+      <w:lvlJc w:val="left"/>
+      <w:pPr>
+        <w:ind w:left="2160" w:hanging="360"/>
+      </w:pPr>
+      <w:rPr>
+        <w:rFonts w:ascii="Wingdings" w:hAnsi="Wingdings" w:hint="default"/>
+      </w:rPr>
+    </w:lvl>
+    <w:lvl w:ilvl="3" w:tplc="04090001" w:tentative="1">
+      <w:start w:val="1"/>
+      <w:numFmt w:val="bullet"/>
+      <w:lvlText w:val=""/>
+      <w:lvlJc w:val="left"/>
+      <w:pPr>
+        <w:ind w:left="2880" w:hanging="360"/>
+      </w:pPr>
+      <w:rPr>
+        <w:rFonts w:ascii="Symbol" w:hAnsi="Symbol" w:hint="default"/>
+      </w:rPr>
+    </w:lvl>
+    <w:lvl w:ilvl="4" w:tplc="04090003" w:tentative="1">
+      <w:start w:val="1"/>
+      <w:numFmt w:val="bullet"/>
+      <w:lvlText w:val="o"/>
+      <w:lvlJc w:val="left"/>
+      <w:pPr>
+        <w:ind w:left="3600" w:hanging="360"/>
+      </w:pPr>
+      <w:rPr>
+        <w:rFonts w:ascii="Courier New" w:hAnsi="Courier New" w:cs="Courier New" w:hint="default"/>
+      </w:rPr>
+    </w:lvl>
+    <w:lvl w:ilvl="5" w:tplc="04090005" w:tentative="1">
+      <w:start w:val="1"/>
+      <w:numFmt w:val="bullet"/>
+      <w:lvlText w:val=""/>
+      <w:lvlJc w:val="left"/>
+      <w:pPr>
+        <w:ind w:left="4320" w:hanging="360"/>
+      </w:pPr>
+      <w:rPr>
+        <w:rFonts w:ascii="Wingdings" w:hAnsi="Wingdings" w:hint="default"/>
+      </w:rPr>
+    </w:lvl>
+    <w:lvl w:ilvl="6" w:tplc="04090001" w:tentative="1">
+      <w:start w:val="1"/>
+      <w:numFmt w:val="bullet"/>
+      <w:lvlText w:val=""/>
+      <w:lvlJc w:val="left"/>
+      <w:pPr>
+        <w:ind w:left="5040" w:hanging="360"/>
+      </w:pPr>
+      <w:rPr>
+        <w:rFonts w:ascii="Symbol" w:hAnsi="Symbol" w:hint="default"/>
+      </w:rPr>
+    </w:lvl>
+    <w:lvl w:ilvl="7" w:tplc="04090003" w:tentative="1">
+      <w:start w:val="1"/>
+      <w:numFmt w:val="bullet"/>
+      <w:lvlText w:val="o"/>
+      <w:lvlJc w:val="left"/>
+      <w:pPr>
+        <w:ind w:left="5760" w:hanging="360"/>
+      </w:pPr>
+      <w:rPr>
+        <w:rFonts w:ascii="Courier New" w:hAnsi="Courier New" w:cs="Courier New" w:hint="default"/>
+      </w:rPr>
+    </w:lvl>
+    <w:lvl w:ilvl="8" w:tplc="04090005" w:tentative="1">
+      <w:start w:val="1"/>
+      <w:numFmt w:val="bullet"/>
+      <w:lvlText w:val=""/>
+      <w:lvlJc w:val="left"/>
+      <w:pPr>
+        <w:ind w:left="6480" w:hanging="360"/>
+      </w:pPr>
+      <w:rPr>
+        <w:rFonts w:ascii="Wingdings" w:hAnsi="Wingdings" w:hint="default"/>
+      </w:rPr>
+    </w:lvl>
+  </w:abstractNum>
+  <w:abstractNum w:abstractNumId="4" w15:restartNumberingAfterBreak="0">
     <w:nsid w:val="30364391"/>
     <w:multiLevelType w:val="hybridMultilevel"/>
     <w:tmpl w:val="4E56D00A"/>
@@ -2828,7 +3740,120 @@
       </w:rPr>
     </w:lvl>
   </w:abstractNum>
-  <w:abstractNum w:abstractNumId="3" w15:restartNumberingAfterBreak="0">
+  <w:abstractNum w:abstractNumId="5" w15:restartNumberingAfterBreak="0">
+    <w:nsid w:val="44510BB2"/>
+    <w:multiLevelType w:val="hybridMultilevel"/>
+    <w:tmpl w:val="BA82B268"/>
+    <w:lvl w:ilvl="0" w:tplc="04090001">
+      <w:start w:val="1"/>
+      <w:numFmt w:val="bullet"/>
+      <w:lvlText w:val=""/>
+      <w:lvlJc w:val="left"/>
+      <w:pPr>
+        <w:ind w:left="720" w:hanging="360"/>
+      </w:pPr>
+      <w:rPr>
+        <w:rFonts w:ascii="Symbol" w:hAnsi="Symbol" w:hint="default"/>
+      </w:rPr>
+    </w:lvl>
+    <w:lvl w:ilvl="1" w:tplc="04090003" w:tentative="1">
+      <w:start w:val="1"/>
+      <w:numFmt w:val="bullet"/>
+      <w:lvlText w:val="o"/>
+      <w:lvlJc w:val="left"/>
+      <w:pPr>
+        <w:ind w:left="1440" w:hanging="360"/>
+      </w:pPr>
+      <w:rPr>
+        <w:rFonts w:ascii="Courier New" w:hAnsi="Courier New" w:cs="Courier New" w:hint="default"/>
+      </w:rPr>
+    </w:lvl>
+    <w:lvl w:ilvl="2" w:tplc="04090005" w:tentative="1">
+      <w:start w:val="1"/>
+      <w:numFmt w:val="bullet"/>
+      <w:lvlText w:val=""/>
+      <w:lvlJc w:val="left"/>
+      <w:pPr>
+        <w:ind w:left="2160" w:hanging="360"/>
+      </w:pPr>
+      <w:rPr>
+        <w:rFonts w:ascii="Wingdings" w:hAnsi="Wingdings" w:hint="default"/>
+      </w:rPr>
+    </w:lvl>
+    <w:lvl w:ilvl="3" w:tplc="04090001" w:tentative="1">
+      <w:start w:val="1"/>
+      <w:numFmt w:val="bullet"/>
+      <w:lvlText w:val=""/>
+      <w:lvlJc w:val="left"/>
+      <w:pPr>
+        <w:ind w:left="2880" w:hanging="360"/>
+      </w:pPr>
+      <w:rPr>
+        <w:rFonts w:ascii="Symbol" w:hAnsi="Symbol" w:hint="default"/>
+      </w:rPr>
+    </w:lvl>
+    <w:lvl w:ilvl="4" w:tplc="04090003" w:tentative="1">
+      <w:start w:val="1"/>
+      <w:numFmt w:val="bullet"/>
+      <w:lvlText w:val="o"/>
+      <w:lvlJc w:val="left"/>
+      <w:pPr>
+        <w:ind w:left="3600" w:hanging="360"/>
+      </w:pPr>
+      <w:rPr>
+        <w:rFonts w:ascii="Courier New" w:hAnsi="Courier New" w:cs="Courier New" w:hint="default"/>
+      </w:rPr>
+    </w:lvl>
+    <w:lvl w:ilvl="5" w:tplc="04090005" w:tentative="1">
+      <w:start w:val="1"/>
+      <w:numFmt w:val="bullet"/>
+      <w:lvlText w:val=""/>
+      <w:lvlJc w:val="left"/>
+      <w:pPr>
+        <w:ind w:left="4320" w:hanging="360"/>
+      </w:pPr>
+      <w:rPr>
+        <w:rFonts w:ascii="Wingdings" w:hAnsi="Wingdings" w:hint="default"/>
+      </w:rPr>
+    </w:lvl>
+    <w:lvl w:ilvl="6" w:tplc="04090001" w:tentative="1">
+      <w:start w:val="1"/>
+      <w:numFmt w:val="bullet"/>
+      <w:lvlText w:val=""/>
+      <w:lvlJc w:val="left"/>
+      <w:pPr>
+        <w:ind w:left="5040" w:hanging="360"/>
+      </w:pPr>
+      <w:rPr>
+        <w:rFonts w:ascii="Symbol" w:hAnsi="Symbol" w:hint="default"/>
+      </w:rPr>
+    </w:lvl>
+    <w:lvl w:ilvl="7" w:tplc="04090003" w:tentative="1">
+      <w:start w:val="1"/>
+      <w:numFmt w:val="bullet"/>
+      <w:lvlText w:val="o"/>
+      <w:lvlJc w:val="left"/>
+      <w:pPr>
+        <w:ind w:left="5760" w:hanging="360"/>
+      </w:pPr>
+      <w:rPr>
+        <w:rFonts w:ascii="Courier New" w:hAnsi="Courier New" w:cs="Courier New" w:hint="default"/>
+      </w:rPr>
+    </w:lvl>
+    <w:lvl w:ilvl="8" w:tplc="04090005" w:tentative="1">
+      <w:start w:val="1"/>
+      <w:numFmt w:val="bullet"/>
+      <w:lvlText w:val=""/>
+      <w:lvlJc w:val="left"/>
+      <w:pPr>
+        <w:ind w:left="6480" w:hanging="360"/>
+      </w:pPr>
+      <w:rPr>
+        <w:rFonts w:ascii="Wingdings" w:hAnsi="Wingdings" w:hint="default"/>
+      </w:rPr>
+    </w:lvl>
+  </w:abstractNum>
+  <w:abstractNum w:abstractNumId="6" w15:restartNumberingAfterBreak="0">
     <w:nsid w:val="47F0797B"/>
     <w:multiLevelType w:val="hybridMultilevel"/>
     <w:tmpl w:val="6366AF98"/>
@@ -2941,7 +3966,7 @@
       </w:rPr>
     </w:lvl>
   </w:abstractNum>
-  <w:abstractNum w:abstractNumId="4" w15:restartNumberingAfterBreak="0">
+  <w:abstractNum w:abstractNumId="7" w15:restartNumberingAfterBreak="0">
     <w:nsid w:val="5FCA06CA"/>
     <w:multiLevelType w:val="hybridMultilevel"/>
     <w:tmpl w:val="56BAB984"/>
@@ -3027,7 +4052,120 @@
       </w:pPr>
     </w:lvl>
   </w:abstractNum>
-  <w:abstractNum w:abstractNumId="5" w15:restartNumberingAfterBreak="0">
+  <w:abstractNum w:abstractNumId="8" w15:restartNumberingAfterBreak="0">
+    <w:nsid w:val="65703DF7"/>
+    <w:multiLevelType w:val="hybridMultilevel"/>
+    <w:tmpl w:val="F500C14A"/>
+    <w:lvl w:ilvl="0" w:tplc="04090001">
+      <w:start w:val="1"/>
+      <w:numFmt w:val="bullet"/>
+      <w:lvlText w:val=""/>
+      <w:lvlJc w:val="left"/>
+      <w:pPr>
+        <w:ind w:left="720" w:hanging="360"/>
+      </w:pPr>
+      <w:rPr>
+        <w:rFonts w:ascii="Symbol" w:hAnsi="Symbol" w:hint="default"/>
+      </w:rPr>
+    </w:lvl>
+    <w:lvl w:ilvl="1" w:tplc="04090003" w:tentative="1">
+      <w:start w:val="1"/>
+      <w:numFmt w:val="bullet"/>
+      <w:lvlText w:val="o"/>
+      <w:lvlJc w:val="left"/>
+      <w:pPr>
+        <w:ind w:left="1440" w:hanging="360"/>
+      </w:pPr>
+      <w:rPr>
+        <w:rFonts w:ascii="Courier New" w:hAnsi="Courier New" w:cs="Courier New" w:hint="default"/>
+      </w:rPr>
+    </w:lvl>
+    <w:lvl w:ilvl="2" w:tplc="04090005" w:tentative="1">
+      <w:start w:val="1"/>
+      <w:numFmt w:val="bullet"/>
+      <w:lvlText w:val=""/>
+      <w:lvlJc w:val="left"/>
+      <w:pPr>
+        <w:ind w:left="2160" w:hanging="360"/>
+      </w:pPr>
+      <w:rPr>
+        <w:rFonts w:ascii="Wingdings" w:hAnsi="Wingdings" w:hint="default"/>
+      </w:rPr>
+    </w:lvl>
+    <w:lvl w:ilvl="3" w:tplc="04090001" w:tentative="1">
+      <w:start w:val="1"/>
+      <w:numFmt w:val="bullet"/>
+      <w:lvlText w:val=""/>
+      <w:lvlJc w:val="left"/>
+      <w:pPr>
+        <w:ind w:left="2880" w:hanging="360"/>
+      </w:pPr>
+      <w:rPr>
+        <w:rFonts w:ascii="Symbol" w:hAnsi="Symbol" w:hint="default"/>
+      </w:rPr>
+    </w:lvl>
+    <w:lvl w:ilvl="4" w:tplc="04090003" w:tentative="1">
+      <w:start w:val="1"/>
+      <w:numFmt w:val="bullet"/>
+      <w:lvlText w:val="o"/>
+      <w:lvlJc w:val="left"/>
+      <w:pPr>
+        <w:ind w:left="3600" w:hanging="360"/>
+      </w:pPr>
+      <w:rPr>
+        <w:rFonts w:ascii="Courier New" w:hAnsi="Courier New" w:cs="Courier New" w:hint="default"/>
+      </w:rPr>
+    </w:lvl>
+    <w:lvl w:ilvl="5" w:tplc="04090005" w:tentative="1">
+      <w:start w:val="1"/>
+      <w:numFmt w:val="bullet"/>
+      <w:lvlText w:val=""/>
+      <w:lvlJc w:val="left"/>
+      <w:pPr>
+        <w:ind w:left="4320" w:hanging="360"/>
+      </w:pPr>
+      <w:rPr>
+        <w:rFonts w:ascii="Wingdings" w:hAnsi="Wingdings" w:hint="default"/>
+      </w:rPr>
+    </w:lvl>
+    <w:lvl w:ilvl="6" w:tplc="04090001" w:tentative="1">
+      <w:start w:val="1"/>
+      <w:numFmt w:val="bullet"/>
+      <w:lvlText w:val=""/>
+      <w:lvlJc w:val="left"/>
+      <w:pPr>
+        <w:ind w:left="5040" w:hanging="360"/>
+      </w:pPr>
+      <w:rPr>
+        <w:rFonts w:ascii="Symbol" w:hAnsi="Symbol" w:hint="default"/>
+      </w:rPr>
+    </w:lvl>
+    <w:lvl w:ilvl="7" w:tplc="04090003" w:tentative="1">
+      <w:start w:val="1"/>
+      <w:numFmt w:val="bullet"/>
+      <w:lvlText w:val="o"/>
+      <w:lvlJc w:val="left"/>
+      <w:pPr>
+        <w:ind w:left="5760" w:hanging="360"/>
+      </w:pPr>
+      <w:rPr>
+        <w:rFonts w:ascii="Courier New" w:hAnsi="Courier New" w:cs="Courier New" w:hint="default"/>
+      </w:rPr>
+    </w:lvl>
+    <w:lvl w:ilvl="8" w:tplc="04090005" w:tentative="1">
+      <w:start w:val="1"/>
+      <w:numFmt w:val="bullet"/>
+      <w:lvlText w:val=""/>
+      <w:lvlJc w:val="left"/>
+      <w:pPr>
+        <w:ind w:left="6480" w:hanging="360"/>
+      </w:pPr>
+      <w:rPr>
+        <w:rFonts w:ascii="Wingdings" w:hAnsi="Wingdings" w:hint="default"/>
+      </w:rPr>
+    </w:lvl>
+  </w:abstractNum>
+  <w:abstractNum w:abstractNumId="9" w15:restartNumberingAfterBreak="0">
     <w:nsid w:val="72E80FDA"/>
     <w:multiLevelType w:val="hybridMultilevel"/>
     <w:tmpl w:val="90AED85C"/>
@@ -3140,7 +4278,7 @@
       </w:rPr>
     </w:lvl>
   </w:abstractNum>
-  <w:abstractNum w:abstractNumId="6" w15:restartNumberingAfterBreak="0">
+  <w:abstractNum w:abstractNumId="10" w15:restartNumberingAfterBreak="0">
     <w:nsid w:val="7C0D4B84"/>
     <w:multiLevelType w:val="hybridMultilevel"/>
     <w:tmpl w:val="4E56D00A"/>
@@ -3254,25 +4392,37 @@
     </w:lvl>
   </w:abstractNum>
   <w:num w:numId="1" w16cid:durableId="1553538966">
+    <w:abstractNumId w:val="4"/>
+  </w:num>
+  <w:num w:numId="2" w16cid:durableId="306592134">
     <w:abstractNumId w:val="2"/>
   </w:num>
-  <w:num w:numId="2" w16cid:durableId="306592134">
-    <w:abstractNumId w:val="1"/>
-  </w:num>
   <w:num w:numId="3" w16cid:durableId="1551259940">
-    <w:abstractNumId w:val="6"/>
+    <w:abstractNumId w:val="10"/>
   </w:num>
   <w:num w:numId="4" w16cid:durableId="1086921291">
     <w:abstractNumId w:val="0"/>
   </w:num>
   <w:num w:numId="5" w16cid:durableId="567888008">
-    <w:abstractNumId w:val="4"/>
+    <w:abstractNumId w:val="7"/>
   </w:num>
   <w:num w:numId="6" w16cid:durableId="650794639">
+    <w:abstractNumId w:val="9"/>
+  </w:num>
+  <w:num w:numId="7" w16cid:durableId="479543722">
+    <w:abstractNumId w:val="6"/>
+  </w:num>
+  <w:num w:numId="8" w16cid:durableId="2144420748">
+    <w:abstractNumId w:val="1"/>
+  </w:num>
+  <w:num w:numId="9" w16cid:durableId="869951669">
+    <w:abstractNumId w:val="3"/>
+  </w:num>
+  <w:num w:numId="10" w16cid:durableId="201866719">
     <w:abstractNumId w:val="5"/>
   </w:num>
-  <w:num w:numId="7" w16cid:durableId="479543722">
-    <w:abstractNumId w:val="3"/>
+  <w:num w:numId="11" w16cid:durableId="2082946661">
+    <w:abstractNumId w:val="8"/>
   </w:num>
 </w:numbering>
 </file>

</xml_diff>

<commit_message>
More improvements to the term project review form
</commit_message>
<xml_diff>
--- a/Labs/TermProject/CodeReviewForm-TermProject.docx
+++ b/Labs/TermProject/CodeReviewForm-TermProject.docx
@@ -467,16 +467,11 @@
             <w:r>
               <w:t xml:space="preserve">Is the developer’s name in a comment at the top of </w:t>
             </w:r>
-            <w:proofErr w:type="gramStart"/>
             <w:r>
               <w:t xml:space="preserve">each </w:t>
             </w:r>
             <w:r>
-              <w:t xml:space="preserve"> file</w:t>
-            </w:r>
-            <w:proofErr w:type="gramEnd"/>
-            <w:r>
-              <w:t>?</w:t>
+              <w:t>file?</w:t>
             </w:r>
           </w:p>
         </w:tc>
@@ -886,15 +881,15 @@
               <w:spacing w:after="0" w:line="240" w:lineRule="auto"/>
             </w:pPr>
             <w:r>
-              <w:t xml:space="preserve">Are there any errors or warnings produced when running </w:t>
+              <w:t xml:space="preserve">Are the right packages in </w:t>
             </w:r>
             <w:proofErr w:type="spellStart"/>
             <w:r>
-              <w:t>npm</w:t>
+              <w:t>devDependencies</w:t>
             </w:r>
             <w:proofErr w:type="spellEnd"/>
             <w:r>
-              <w:t xml:space="preserve"> install?</w:t>
+              <w:t xml:space="preserve"> vs. dependencies?</w:t>
             </w:r>
           </w:p>
         </w:tc>
@@ -960,7 +955,15 @@
               <w:spacing w:after="0" w:line="240" w:lineRule="auto"/>
             </w:pPr>
             <w:r>
-              <w:t xml:space="preserve">Does webpack.config.js only contain code for things needed for this project? </w:t>
+              <w:t xml:space="preserve">Are there any errors or warnings produced when running </w:t>
+            </w:r>
+            <w:proofErr w:type="spellStart"/>
+            <w:r>
+              <w:t>npm</w:t>
+            </w:r>
+            <w:proofErr w:type="spellEnd"/>
+            <w:r>
+              <w:t xml:space="preserve"> install?</w:t>
             </w:r>
           </w:p>
         </w:tc>
@@ -1026,7 +1029,7 @@
               <w:spacing w:after="0" w:line="240" w:lineRule="auto"/>
             </w:pPr>
             <w:r>
-              <w:t>Are any errors or warnings produced when bundling or running the dev server?</w:t>
+              <w:t xml:space="preserve">Does webpack.config.js only contain code for things needed for this project? </w:t>
             </w:r>
           </w:p>
         </w:tc>
@@ -1081,13 +1084,30 @@
           </w:tcPr>
           <w:p>
             <w:pPr>
-              <w:widowControl w:val="0"/>
-              <w:autoSpaceDE w:val="0"/>
-              <w:snapToGrid w:val="0"/>
-              <w:spacing w:after="0" w:line="240" w:lineRule="auto"/>
-            </w:pPr>
-            <w:r>
-              <w:t xml:space="preserve">       List any issues below:</w:t>
+              <w:pStyle w:val="ListParagraph"/>
+              <w:widowControl w:val="0"/>
+              <w:numPr>
+                <w:ilvl w:val="0"/>
+                <w:numId w:val="9"/>
+              </w:numPr>
+              <w:autoSpaceDE w:val="0"/>
+              <w:snapToGrid w:val="0"/>
+              <w:spacing w:after="0" w:line="240" w:lineRule="auto"/>
+            </w:pPr>
+            <w:r>
+              <w:t>Are errors</w:t>
+            </w:r>
+            <w:r>
+              <w:t>/</w:t>
+            </w:r>
+            <w:r>
+              <w:t xml:space="preserve">warnings produced when bundling or running </w:t>
+            </w:r>
+            <w:r>
+              <w:t>webpack</w:t>
+            </w:r>
+            <w:r>
+              <w:t xml:space="preserve"> dev server?</w:t>
             </w:r>
           </w:p>
         </w:tc>
@@ -1147,6 +1167,9 @@
               <w:snapToGrid w:val="0"/>
               <w:spacing w:after="0" w:line="240" w:lineRule="auto"/>
             </w:pPr>
+            <w:r>
+              <w:t xml:space="preserve">       List any issues below:</w:t>
+            </w:r>
           </w:p>
         </w:tc>
         <w:tc>
@@ -1263,8 +1286,66 @@
               <w:snapToGrid w:val="0"/>
               <w:spacing w:after="0" w:line="240" w:lineRule="auto"/>
             </w:pPr>
-            <w:r>
-              <w:t>Is at least one web API used and called using the fetch API?</w:t>
+          </w:p>
+        </w:tc>
+        <w:tc>
+          <w:tcPr>
+            <w:tcW w:w="720" w:type="dxa"/>
+            <w:tcBorders>
+              <w:top w:val="single" w:sz="4" w:space="0" w:color="000000"/>
+              <w:left w:val="single" w:sz="4" w:space="0" w:color="000000"/>
+              <w:bottom w:val="single" w:sz="4" w:space="0" w:color="000000"/>
+              <w:right w:val="single" w:sz="4" w:space="0" w:color="000000"/>
+            </w:tcBorders>
+          </w:tcPr>
+          <w:p>
+            <w:pPr>
+              <w:widowControl w:val="0"/>
+              <w:autoSpaceDE w:val="0"/>
+              <w:snapToGrid w:val="0"/>
+              <w:spacing w:after="0" w:line="240" w:lineRule="auto"/>
+            </w:pPr>
+          </w:p>
+        </w:tc>
+        <w:tc>
+          <w:tcPr>
+            <w:tcW w:w="810" w:type="dxa"/>
+            <w:tcBorders>
+              <w:top w:val="single" w:sz="4" w:space="0" w:color="000000"/>
+              <w:left w:val="single" w:sz="4" w:space="0" w:color="000000"/>
+              <w:bottom w:val="single" w:sz="4" w:space="0" w:color="000000"/>
+              <w:right w:val="single" w:sz="4" w:space="0" w:color="000000"/>
+            </w:tcBorders>
+          </w:tcPr>
+          <w:p>
+            <w:pPr>
+              <w:widowControl w:val="0"/>
+              <w:autoSpaceDE w:val="0"/>
+              <w:snapToGrid w:val="0"/>
+              <w:spacing w:after="0" w:line="240" w:lineRule="auto"/>
+            </w:pPr>
+          </w:p>
+        </w:tc>
+      </w:tr>
+      <w:tr>
+        <w:tc>
+          <w:tcPr>
+            <w:tcW w:w="8190" w:type="dxa"/>
+            <w:tcBorders>
+              <w:top w:val="single" w:sz="4" w:space="0" w:color="000000"/>
+              <w:left w:val="single" w:sz="4" w:space="0" w:color="000000"/>
+              <w:bottom w:val="single" w:sz="4" w:space="0" w:color="000000"/>
+            </w:tcBorders>
+          </w:tcPr>
+          <w:p>
+            <w:pPr>
+              <w:widowControl w:val="0"/>
+              <w:autoSpaceDE w:val="0"/>
+              <w:snapToGrid w:val="0"/>
+              <w:spacing w:after="0" w:line="240" w:lineRule="auto"/>
+            </w:pPr>
+            <w:r>
+              <w:t>Is at least one web API called using the fetch API?</w:t>
             </w:r>
           </w:p>
         </w:tc>
@@ -2081,6 +2162,7 @@
         <w:spacing w:after="0" w:line="240" w:lineRule="auto"/>
       </w:pPr>
       <w:r>
+        <w:lastRenderedPageBreak/>
         <w:t>(Review style and best practices on the next page)</w:t>
       </w:r>
     </w:p>
@@ -2123,7 +2205,6 @@
                 <w:b/>
                 <w:iCs/>
               </w:rPr>
-              <w:lastRenderedPageBreak/>
               <w:t>Programming S</w:t>
             </w:r>
             <w:r>
@@ -2512,13 +2593,7 @@
               <w:spacing w:after="0" w:line="240" w:lineRule="auto"/>
             </w:pPr>
             <w:r>
-              <w:t>Are any variables declared an</w:t>
-            </w:r>
-            <w:r>
-              <w:t>d</w:t>
-            </w:r>
-            <w:r>
-              <w:t xml:space="preserve"> not used?</w:t>
+              <w:t>Are any variables declared and not used?</w:t>
             </w:r>
           </w:p>
         </w:tc>
@@ -2795,13 +2870,7 @@
               <w:spacing w:after="0" w:line="240" w:lineRule="auto"/>
             </w:pPr>
             <w:r>
-              <w:t>Are named constants used (</w:t>
-            </w:r>
-            <w:r>
-              <w:t xml:space="preserve">global constants </w:t>
-            </w:r>
-            <w:r>
-              <w:t xml:space="preserve">written in ALL_CAPS) instead of repeated literal </w:t>
+              <w:t xml:space="preserve">Are named constants used (written in ALL_CAPS) instead of repeated literal </w:t>
             </w:r>
             <w:r>
               <w:t>values</w:t>

</xml_diff>

<commit_message>
Added question about .env to code review form
</commit_message>
<xml_diff>
--- a/Labs/TermProject/CodeReviewForm-TermProject.docx
+++ b/Labs/TermProject/CodeReviewForm-TermProject.docx
@@ -1286,6 +1286,17 @@
               <w:snapToGrid w:val="0"/>
               <w:spacing w:after="0" w:line="240" w:lineRule="auto"/>
             </w:pPr>
+            <w:r>
+              <w:t xml:space="preserve">Is .env used for </w:t>
+            </w:r>
+            <w:proofErr w:type="spellStart"/>
+            <w:r>
+              <w:t>api</w:t>
+            </w:r>
+            <w:proofErr w:type="spellEnd"/>
+            <w:r>
+              <w:t xml:space="preserve"> keys and other secrets?</w:t>
+            </w:r>
           </w:p>
         </w:tc>
         <w:tc>

</xml_diff>